<commit_message>
changes question 2 and 4
</commit_message>
<xml_diff>
--- a/hw1/question4/results_3_2.docx
+++ b/hw1/question4/results_3_2.docx
@@ -40,9 +40,9 @@
           <w:lang w:val="en-GB"/>
         </w:rPr>
         <w:drawing>
-          <wp:inline distT="0" distB="0" distL="0" distR="0" wp14:anchorId="7ABF2094" wp14:editId="1151CBF3">
-            <wp:extent cx="1607959" cy="518205"/>
-            <wp:effectExtent l="0" t="0" r="0" b="0"/>
+          <wp:inline distT="0" distB="0" distL="0" distR="0" wp14:anchorId="7F064677" wp14:editId="2ECA4828">
+            <wp:extent cx="1737511" cy="525826"/>
+            <wp:effectExtent l="0" t="0" r="0" b="7620"/>
             <wp:docPr id="1" name="Picture 1" descr="Graphical user interface, text&#10;&#10;Description automatically generated"/>
             <wp:cNvGraphicFramePr>
               <a:graphicFrameLocks xmlns:a="http://schemas.openxmlformats.org/drawingml/2006/main" noChangeAspect="1"/>
@@ -63,7 +63,7 @@
                   <pic:spPr>
                     <a:xfrm>
                       <a:off x="0" y="0"/>
-                      <a:ext cx="1607959" cy="518205"/>
+                      <a:ext cx="1737511" cy="525826"/>
                     </a:xfrm>
                     <a:prstGeom prst="rect">
                       <a:avLst/>
@@ -106,10 +106,10 @@
           <w:lang w:val="en-GB"/>
         </w:rPr>
         <w:drawing>
-          <wp:inline distT="0" distB="0" distL="0" distR="0" wp14:anchorId="01DAD84E" wp14:editId="43A8E15B">
-            <wp:extent cx="1569856" cy="480102"/>
-            <wp:effectExtent l="0" t="0" r="0" b="0"/>
-            <wp:docPr id="5" name="Picture 5" descr="A picture containing text, road, black&#10;&#10;Description automatically generated"/>
+          <wp:inline distT="0" distB="0" distL="0" distR="0" wp14:anchorId="38C852E8" wp14:editId="78216652">
+            <wp:extent cx="1615580" cy="533446"/>
+            <wp:effectExtent l="0" t="0" r="3810" b="0"/>
+            <wp:docPr id="2" name="Picture 2" descr="Text&#10;&#10;Description automatically generated"/>
             <wp:cNvGraphicFramePr>
               <a:graphicFrameLocks xmlns:a="http://schemas.openxmlformats.org/drawingml/2006/main" noChangeAspect="1"/>
             </wp:cNvGraphicFramePr>
@@ -117,7 +117,7 @@
               <a:graphicData uri="http://schemas.openxmlformats.org/drawingml/2006/picture">
                 <pic:pic xmlns:pic="http://schemas.openxmlformats.org/drawingml/2006/picture">
                   <pic:nvPicPr>
-                    <pic:cNvPr id="5" name="Picture 5" descr="A picture containing text, road, black&#10;&#10;Description automatically generated"/>
+                    <pic:cNvPr id="2" name="Picture 2" descr="Text&#10;&#10;Description automatically generated"/>
                     <pic:cNvPicPr/>
                   </pic:nvPicPr>
                   <pic:blipFill>
@@ -129,7 +129,7 @@
                   <pic:spPr>
                     <a:xfrm>
                       <a:off x="0" y="0"/>
-                      <a:ext cx="1569856" cy="480102"/>
+                      <a:ext cx="1615580" cy="533446"/>
                     </a:xfrm>
                     <a:prstGeom prst="rect">
                       <a:avLst/>
@@ -166,10 +166,10 @@
           <w:lang w:val="en-GB"/>
         </w:rPr>
         <w:drawing>
-          <wp:inline distT="0" distB="0" distL="0" distR="0" wp14:anchorId="6CD1F7A3" wp14:editId="4E162100">
-            <wp:extent cx="1592718" cy="502964"/>
-            <wp:effectExtent l="0" t="0" r="7620" b="0"/>
-            <wp:docPr id="6" name="Picture 6" descr="Graphical user interface, text&#10;&#10;Description automatically generated"/>
+          <wp:inline distT="0" distB="0" distL="0" distR="0" wp14:anchorId="48C0727D" wp14:editId="19F5070B">
+            <wp:extent cx="1707028" cy="548688"/>
+            <wp:effectExtent l="0" t="0" r="7620" b="3810"/>
+            <wp:docPr id="3" name="Picture 3" descr="Text&#10;&#10;Description automatically generated"/>
             <wp:cNvGraphicFramePr>
               <a:graphicFrameLocks xmlns:a="http://schemas.openxmlformats.org/drawingml/2006/main" noChangeAspect="1"/>
             </wp:cNvGraphicFramePr>
@@ -177,7 +177,7 @@
               <a:graphicData uri="http://schemas.openxmlformats.org/drawingml/2006/picture">
                 <pic:pic xmlns:pic="http://schemas.openxmlformats.org/drawingml/2006/picture">
                   <pic:nvPicPr>
-                    <pic:cNvPr id="6" name="Picture 6" descr="Graphical user interface, text&#10;&#10;Description automatically generated"/>
+                    <pic:cNvPr id="3" name="Picture 3" descr="Text&#10;&#10;Description automatically generated"/>
                     <pic:cNvPicPr/>
                   </pic:nvPicPr>
                   <pic:blipFill>
@@ -189,7 +189,7 @@
                   <pic:spPr>
                     <a:xfrm>
                       <a:off x="0" y="0"/>
-                      <a:ext cx="1592718" cy="502964"/>
+                      <a:ext cx="1707028" cy="548688"/>
                     </a:xfrm>
                     <a:prstGeom prst="rect">
                       <a:avLst/>
@@ -232,10 +232,10 @@
           <w:lang w:val="en-GB"/>
         </w:rPr>
         <w:drawing>
-          <wp:inline distT="0" distB="0" distL="0" distR="0" wp14:anchorId="0CA3CB47" wp14:editId="02BA1F57">
-            <wp:extent cx="1783235" cy="472481"/>
-            <wp:effectExtent l="0" t="0" r="7620" b="3810"/>
-            <wp:docPr id="7" name="Picture 7" descr="Graphical user interface, text&#10;&#10;Description automatically generated"/>
+          <wp:inline distT="0" distB="0" distL="0" distR="0" wp14:anchorId="74E65E6E" wp14:editId="44C195F3">
+            <wp:extent cx="1661304" cy="480102"/>
+            <wp:effectExtent l="0" t="0" r="0" b="0"/>
+            <wp:docPr id="4" name="Picture 4" descr="A picture containing text, road, black&#10;&#10;Description automatically generated"/>
             <wp:cNvGraphicFramePr>
               <a:graphicFrameLocks xmlns:a="http://schemas.openxmlformats.org/drawingml/2006/main" noChangeAspect="1"/>
             </wp:cNvGraphicFramePr>
@@ -243,7 +243,7 @@
               <a:graphicData uri="http://schemas.openxmlformats.org/drawingml/2006/picture">
                 <pic:pic xmlns:pic="http://schemas.openxmlformats.org/drawingml/2006/picture">
                   <pic:nvPicPr>
-                    <pic:cNvPr id="7" name="Picture 7" descr="Graphical user interface, text&#10;&#10;Description automatically generated"/>
+                    <pic:cNvPr id="4" name="Picture 4" descr="A picture containing text, road, black&#10;&#10;Description automatically generated"/>
                     <pic:cNvPicPr/>
                   </pic:nvPicPr>
                   <pic:blipFill>
@@ -255,7 +255,7 @@
                   <pic:spPr>
                     <a:xfrm>
                       <a:off x="0" y="0"/>
-                      <a:ext cx="1783235" cy="472481"/>
+                      <a:ext cx="1661304" cy="480102"/>
                     </a:xfrm>
                     <a:prstGeom prst="rect">
                       <a:avLst/>
@@ -344,10 +344,10 @@
           <w:lang w:val="en-GB"/>
         </w:rPr>
         <w:drawing>
-          <wp:inline distT="0" distB="0" distL="0" distR="0" wp14:anchorId="22291F8C" wp14:editId="1EAC0438">
-            <wp:extent cx="1767993" cy="525826"/>
-            <wp:effectExtent l="0" t="0" r="3810" b="7620"/>
-            <wp:docPr id="8" name="Picture 8" descr="Text&#10;&#10;Description automatically generated"/>
+          <wp:inline distT="0" distB="0" distL="0" distR="0" wp14:anchorId="0F752761" wp14:editId="1C747FC5">
+            <wp:extent cx="1600339" cy="533446"/>
+            <wp:effectExtent l="0" t="0" r="0" b="0"/>
+            <wp:docPr id="10" name="Picture 10" descr="Text&#10;&#10;Description automatically generated"/>
             <wp:cNvGraphicFramePr>
               <a:graphicFrameLocks xmlns:a="http://schemas.openxmlformats.org/drawingml/2006/main" noChangeAspect="1"/>
             </wp:cNvGraphicFramePr>
@@ -355,7 +355,7 @@
               <a:graphicData uri="http://schemas.openxmlformats.org/drawingml/2006/picture">
                 <pic:pic xmlns:pic="http://schemas.openxmlformats.org/drawingml/2006/picture">
                   <pic:nvPicPr>
-                    <pic:cNvPr id="8" name="Picture 8" descr="Text&#10;&#10;Description automatically generated"/>
+                    <pic:cNvPr id="10" name="Picture 10" descr="Text&#10;&#10;Description automatically generated"/>
                     <pic:cNvPicPr/>
                   </pic:nvPicPr>
                   <pic:blipFill>
@@ -367,7 +367,7 @@
                   <pic:spPr>
                     <a:xfrm>
                       <a:off x="0" y="0"/>
-                      <a:ext cx="1767993" cy="525826"/>
+                      <a:ext cx="1600339" cy="533446"/>
                     </a:xfrm>
                     <a:prstGeom prst="rect">
                       <a:avLst/>
@@ -390,21 +390,7 @@
         <w:rPr>
           <w:lang w:val="en-GB"/>
         </w:rPr>
-        <w:t xml:space="preserve">Activation </w:t>
-      </w:r>
-      <w:proofErr w:type="spellStart"/>
-      <w:r>
-        <w:rPr>
-          <w:lang w:val="en-GB"/>
-        </w:rPr>
-        <w:t>Relu</w:t>
-      </w:r>
-      <w:proofErr w:type="spellEnd"/>
-      <w:r>
-        <w:rPr>
-          <w:lang w:val="en-GB"/>
-        </w:rPr>
-        <w:t xml:space="preserve"> </w:t>
+        <w:t xml:space="preserve">Activation Relu </w:t>
       </w:r>
       <w:r>
         <w:rPr>
@@ -419,13 +405,6 @@
           <w:lang w:val="en-GB"/>
         </w:rPr>
       </w:pPr>
-    </w:p>
-    <w:p>
-      <w:pPr>
-        <w:rPr>
-          <w:lang w:val="en-GB"/>
-        </w:rPr>
-      </w:pPr>
       <w:r>
         <w:rPr>
           <w:lang w:val="en-GB"/>
@@ -444,10 +423,10 @@
           <w:lang w:val="en-GB"/>
         </w:rPr>
         <w:drawing>
-          <wp:inline distT="0" distB="0" distL="0" distR="0" wp14:anchorId="37B8E184" wp14:editId="4AB05DF8">
-            <wp:extent cx="1600339" cy="472481"/>
-            <wp:effectExtent l="0" t="0" r="0" b="3810"/>
-            <wp:docPr id="9" name="Picture 9" descr="Text&#10;&#10;Description automatically generated"/>
+          <wp:inline distT="0" distB="0" distL="0" distR="0" wp14:anchorId="09594183" wp14:editId="4032E4BB">
+            <wp:extent cx="1806097" cy="510584"/>
+            <wp:effectExtent l="0" t="0" r="3810" b="3810"/>
+            <wp:docPr id="11" name="Picture 11" descr="Graphical user interface, text&#10;&#10;Description automatically generated"/>
             <wp:cNvGraphicFramePr>
               <a:graphicFrameLocks xmlns:a="http://schemas.openxmlformats.org/drawingml/2006/main" noChangeAspect="1"/>
             </wp:cNvGraphicFramePr>
@@ -455,7 +434,7 @@
               <a:graphicData uri="http://schemas.openxmlformats.org/drawingml/2006/picture">
                 <pic:pic xmlns:pic="http://schemas.openxmlformats.org/drawingml/2006/picture">
                   <pic:nvPicPr>
-                    <pic:cNvPr id="9" name="Picture 9" descr="Text&#10;&#10;Description automatically generated"/>
+                    <pic:cNvPr id="11" name="Picture 11" descr="Graphical user interface, text&#10;&#10;Description automatically generated"/>
                     <pic:cNvPicPr/>
                   </pic:nvPicPr>
                   <pic:blipFill>
@@ -467,7 +446,7 @@
                   <pic:spPr>
                     <a:xfrm>
                       <a:off x="0" y="0"/>
-                      <a:ext cx="1600339" cy="472481"/>
+                      <a:ext cx="1806097" cy="510584"/>
                     </a:xfrm>
                     <a:prstGeom prst="rect">
                       <a:avLst/>
@@ -505,13 +484,6 @@
           <w:lang w:val="en-GB"/>
         </w:rPr>
       </w:pPr>
-    </w:p>
-    <w:p>
-      <w:pPr>
-        <w:rPr>
-          <w:lang w:val="en-GB"/>
-        </w:rPr>
-      </w:pPr>
       <w:r>
         <w:rPr>
           <w:lang w:val="en-GB"/>
@@ -525,13 +497,355 @@
           <w:lang w:val="en-GB"/>
         </w:rPr>
       </w:pPr>
-    </w:p>
-    <w:p>
-      <w:pPr>
-        <w:rPr>
-          <w:lang w:val="en-GB"/>
-        </w:rPr>
-      </w:pPr>
+      <w:r>
+        <w:rPr>
+          <w:lang w:val="en-GB"/>
+        </w:rPr>
+        <w:drawing>
+          <wp:inline distT="0" distB="0" distL="0" distR="0" wp14:anchorId="2A23615E" wp14:editId="2A5B153D">
+            <wp:extent cx="1585097" cy="464860"/>
+            <wp:effectExtent l="0" t="0" r="0" b="0"/>
+            <wp:docPr id="12" name="Picture 12" descr="Text&#10;&#10;Description automatically generated"/>
+            <wp:cNvGraphicFramePr>
+              <a:graphicFrameLocks xmlns:a="http://schemas.openxmlformats.org/drawingml/2006/main" noChangeAspect="1"/>
+            </wp:cNvGraphicFramePr>
+            <a:graphic xmlns:a="http://schemas.openxmlformats.org/drawingml/2006/main">
+              <a:graphicData uri="http://schemas.openxmlformats.org/drawingml/2006/picture">
+                <pic:pic xmlns:pic="http://schemas.openxmlformats.org/drawingml/2006/picture">
+                  <pic:nvPicPr>
+                    <pic:cNvPr id="12" name="Picture 12" descr="Text&#10;&#10;Description automatically generated"/>
+                    <pic:cNvPicPr/>
+                  </pic:nvPicPr>
+                  <pic:blipFill>
+                    <a:blip r:embed="rId10"/>
+                    <a:stretch>
+                      <a:fillRect/>
+                    </a:stretch>
+                  </pic:blipFill>
+                  <pic:spPr>
+                    <a:xfrm>
+                      <a:off x="0" y="0"/>
+                      <a:ext cx="1585097" cy="464860"/>
+                    </a:xfrm>
+                    <a:prstGeom prst="rect">
+                      <a:avLst/>
+                    </a:prstGeom>
+                  </pic:spPr>
+                </pic:pic>
+              </a:graphicData>
+            </a:graphic>
+          </wp:inline>
+        </w:drawing>
+      </w:r>
+    </w:p>
+    <w:p>
+      <w:pPr>
+        <w:rPr>
+          <w:lang w:val="en-GB"/>
+        </w:rPr>
+      </w:pPr>
+    </w:p>
+    <w:p>
+      <w:pPr>
+        <w:rPr>
+          <w:lang w:val="en-GB"/>
+        </w:rPr>
+      </w:pPr>
+      <w:r>
+        <w:rPr>
+          <w:lang w:val="en-GB"/>
+        </w:rPr>
+        <w:lastRenderedPageBreak/>
+        <w:t>2 Layers</w:t>
+      </w:r>
+    </w:p>
+    <w:p>
+      <w:pPr>
+        <w:rPr>
+          <w:lang w:val="en-GB"/>
+        </w:rPr>
+      </w:pPr>
+      <w:r>
+        <w:rPr>
+          <w:lang w:val="en-GB"/>
+        </w:rPr>
+        <w:drawing>
+          <wp:inline distT="0" distB="0" distL="0" distR="0" wp14:anchorId="38C92305" wp14:editId="175141F9">
+            <wp:extent cx="1653683" cy="510584"/>
+            <wp:effectExtent l="0" t="0" r="3810" b="3810"/>
+            <wp:docPr id="13" name="Picture 13" descr="Text&#10;&#10;Description automatically generated"/>
+            <wp:cNvGraphicFramePr>
+              <a:graphicFrameLocks xmlns:a="http://schemas.openxmlformats.org/drawingml/2006/main" noChangeAspect="1"/>
+            </wp:cNvGraphicFramePr>
+            <a:graphic xmlns:a="http://schemas.openxmlformats.org/drawingml/2006/main">
+              <a:graphicData uri="http://schemas.openxmlformats.org/drawingml/2006/picture">
+                <pic:pic xmlns:pic="http://schemas.openxmlformats.org/drawingml/2006/picture">
+                  <pic:nvPicPr>
+                    <pic:cNvPr id="13" name="Picture 13" descr="Text&#10;&#10;Description automatically generated"/>
+                    <pic:cNvPicPr/>
+                  </pic:nvPicPr>
+                  <pic:blipFill>
+                    <a:blip r:embed="rId11"/>
+                    <a:stretch>
+                      <a:fillRect/>
+                    </a:stretch>
+                  </pic:blipFill>
+                  <pic:spPr>
+                    <a:xfrm>
+                      <a:off x="0" y="0"/>
+                      <a:ext cx="1653683" cy="510584"/>
+                    </a:xfrm>
+                    <a:prstGeom prst="rect">
+                      <a:avLst/>
+                    </a:prstGeom>
+                  </pic:spPr>
+                </pic:pic>
+              </a:graphicData>
+            </a:graphic>
+          </wp:inline>
+        </w:drawing>
+      </w:r>
+    </w:p>
+    <w:p>
+      <w:pPr>
+        <w:rPr>
+          <w:lang w:val="en-GB"/>
+        </w:rPr>
+      </w:pPr>
+      <w:r>
+        <w:rPr>
+          <w:lang w:val="en-GB"/>
+        </w:rPr>
+        <w:t>3 Layers</w:t>
+      </w:r>
+    </w:p>
+    <w:p>
+      <w:pPr>
+        <w:rPr>
+          <w:lang w:val="en-GB"/>
+        </w:rPr>
+      </w:pPr>
+      <w:r>
+        <w:rPr>
+          <w:lang w:val="en-GB"/>
+        </w:rPr>
+        <w:drawing>
+          <wp:inline distT="0" distB="0" distL="0" distR="0" wp14:anchorId="54A412B0" wp14:editId="356DBFE2">
+            <wp:extent cx="1615580" cy="556308"/>
+            <wp:effectExtent l="0" t="0" r="3810" b="0"/>
+            <wp:docPr id="14" name="Picture 14" descr="Graphical user interface, text&#10;&#10;Description automatically generated"/>
+            <wp:cNvGraphicFramePr>
+              <a:graphicFrameLocks xmlns:a="http://schemas.openxmlformats.org/drawingml/2006/main" noChangeAspect="1"/>
+            </wp:cNvGraphicFramePr>
+            <a:graphic xmlns:a="http://schemas.openxmlformats.org/drawingml/2006/main">
+              <a:graphicData uri="http://schemas.openxmlformats.org/drawingml/2006/picture">
+                <pic:pic xmlns:pic="http://schemas.openxmlformats.org/drawingml/2006/picture">
+                  <pic:nvPicPr>
+                    <pic:cNvPr id="14" name="Picture 14" descr="Graphical user interface, text&#10;&#10;Description automatically generated"/>
+                    <pic:cNvPicPr/>
+                  </pic:nvPicPr>
+                  <pic:blipFill>
+                    <a:blip r:embed="rId12"/>
+                    <a:stretch>
+                      <a:fillRect/>
+                    </a:stretch>
+                  </pic:blipFill>
+                  <pic:spPr>
+                    <a:xfrm>
+                      <a:off x="0" y="0"/>
+                      <a:ext cx="1615580" cy="556308"/>
+                    </a:xfrm>
+                    <a:prstGeom prst="rect">
+                      <a:avLst/>
+                    </a:prstGeom>
+                  </pic:spPr>
+                </pic:pic>
+              </a:graphicData>
+            </a:graphic>
+          </wp:inline>
+        </w:drawing>
+      </w:r>
+    </w:p>
+    <w:p>
+      <w:pPr>
+        <w:rPr>
+          <w:lang w:val="en-GB"/>
+        </w:rPr>
+      </w:pPr>
+      <w:r>
+        <w:rPr>
+          <w:lang w:val="en-GB"/>
+        </w:rPr>
+        <w:br/>
+        <w:t>Logistic default</w:t>
+      </w:r>
+    </w:p>
+    <w:p>
+      <w:pPr>
+        <w:rPr>
+          <w:lang w:val="en-GB"/>
+        </w:rPr>
+      </w:pPr>
+      <w:r>
+        <w:rPr>
+          <w:lang w:val="en-GB"/>
+        </w:rPr>
+        <w:drawing>
+          <wp:inline distT="0" distB="0" distL="0" distR="0" wp14:anchorId="3D5C68A3" wp14:editId="1D271473">
+            <wp:extent cx="1707028" cy="487722"/>
+            <wp:effectExtent l="0" t="0" r="7620" b="7620"/>
+            <wp:docPr id="15" name="Picture 15" descr="Text&#10;&#10;Description automatically generated"/>
+            <wp:cNvGraphicFramePr>
+              <a:graphicFrameLocks xmlns:a="http://schemas.openxmlformats.org/drawingml/2006/main" noChangeAspect="1"/>
+            </wp:cNvGraphicFramePr>
+            <a:graphic xmlns:a="http://schemas.openxmlformats.org/drawingml/2006/main">
+              <a:graphicData uri="http://schemas.openxmlformats.org/drawingml/2006/picture">
+                <pic:pic xmlns:pic="http://schemas.openxmlformats.org/drawingml/2006/picture">
+                  <pic:nvPicPr>
+                    <pic:cNvPr id="15" name="Picture 15" descr="Text&#10;&#10;Description automatically generated"/>
+                    <pic:cNvPicPr/>
+                  </pic:nvPicPr>
+                  <pic:blipFill>
+                    <a:blip r:embed="rId13"/>
+                    <a:stretch>
+                      <a:fillRect/>
+                    </a:stretch>
+                  </pic:blipFill>
+                  <pic:spPr>
+                    <a:xfrm>
+                      <a:off x="0" y="0"/>
+                      <a:ext cx="1707028" cy="487722"/>
+                    </a:xfrm>
+                    <a:prstGeom prst="rect">
+                      <a:avLst/>
+                    </a:prstGeom>
+                  </pic:spPr>
+                </pic:pic>
+              </a:graphicData>
+            </a:graphic>
+          </wp:inline>
+        </w:drawing>
+      </w:r>
+    </w:p>
+    <w:p>
+      <w:pPr>
+        <w:rPr>
+          <w:lang w:val="en-GB"/>
+        </w:rPr>
+      </w:pPr>
+      <w:r>
+        <w:rPr>
+          <w:lang w:val="en-GB"/>
+        </w:rPr>
+        <w:t>Logistic learning rate 0.001</w:t>
+      </w:r>
+    </w:p>
+    <w:p>
+      <w:pPr>
+        <w:rPr>
+          <w:lang w:val="en-GB"/>
+        </w:rPr>
+      </w:pPr>
+      <w:r>
+        <w:rPr>
+          <w:lang w:val="en-GB"/>
+        </w:rPr>
+        <w:drawing>
+          <wp:inline distT="0" distB="0" distL="0" distR="0" wp14:anchorId="646AFB7A" wp14:editId="773E525B">
+            <wp:extent cx="1912786" cy="579170"/>
+            <wp:effectExtent l="0" t="0" r="0" b="0"/>
+            <wp:docPr id="16" name="Picture 16" descr="Graphical user interface, text&#10;&#10;Description automatically generated"/>
+            <wp:cNvGraphicFramePr>
+              <a:graphicFrameLocks xmlns:a="http://schemas.openxmlformats.org/drawingml/2006/main" noChangeAspect="1"/>
+            </wp:cNvGraphicFramePr>
+            <a:graphic xmlns:a="http://schemas.openxmlformats.org/drawingml/2006/main">
+              <a:graphicData uri="http://schemas.openxmlformats.org/drawingml/2006/picture">
+                <pic:pic xmlns:pic="http://schemas.openxmlformats.org/drawingml/2006/picture">
+                  <pic:nvPicPr>
+                    <pic:cNvPr id="16" name="Picture 16" descr="Graphical user interface, text&#10;&#10;Description automatically generated"/>
+                    <pic:cNvPicPr/>
+                  </pic:nvPicPr>
+                  <pic:blipFill>
+                    <a:blip r:embed="rId14"/>
+                    <a:stretch>
+                      <a:fillRect/>
+                    </a:stretch>
+                  </pic:blipFill>
+                  <pic:spPr>
+                    <a:xfrm>
+                      <a:off x="0" y="0"/>
+                      <a:ext cx="1912786" cy="579170"/>
+                    </a:xfrm>
+                    <a:prstGeom prst="rect">
+                      <a:avLst/>
+                    </a:prstGeom>
+                  </pic:spPr>
+                </pic:pic>
+              </a:graphicData>
+            </a:graphic>
+          </wp:inline>
+        </w:drawing>
+      </w:r>
+    </w:p>
+    <w:p>
+      <w:pPr>
+        <w:rPr>
+          <w:lang w:val="en-GB"/>
+        </w:rPr>
+      </w:pPr>
+      <w:r>
+        <w:rPr>
+          <w:lang w:val="en-GB"/>
+        </w:rPr>
+        <w:t>Logistic learning rate 0.1</w:t>
+      </w:r>
+    </w:p>
+    <w:p>
+      <w:pPr>
+        <w:rPr>
+          <w:lang w:val="en-GB"/>
+        </w:rPr>
+      </w:pPr>
+      <w:r>
+        <w:rPr>
+          <w:lang w:val="en-GB"/>
+        </w:rPr>
+        <w:drawing>
+          <wp:inline distT="0" distB="0" distL="0" distR="0" wp14:anchorId="75BC5ACB" wp14:editId="55F40AEA">
+            <wp:extent cx="1668925" cy="495343"/>
+            <wp:effectExtent l="0" t="0" r="7620" b="0"/>
+            <wp:docPr id="17" name="Picture 17" descr="Graphical user interface, text&#10;&#10;Description automatically generated"/>
+            <wp:cNvGraphicFramePr>
+              <a:graphicFrameLocks xmlns:a="http://schemas.openxmlformats.org/drawingml/2006/main" noChangeAspect="1"/>
+            </wp:cNvGraphicFramePr>
+            <a:graphic xmlns:a="http://schemas.openxmlformats.org/drawingml/2006/main">
+              <a:graphicData uri="http://schemas.openxmlformats.org/drawingml/2006/picture">
+                <pic:pic xmlns:pic="http://schemas.openxmlformats.org/drawingml/2006/picture">
+                  <pic:nvPicPr>
+                    <pic:cNvPr id="17" name="Picture 17" descr="Graphical user interface, text&#10;&#10;Description automatically generated"/>
+                    <pic:cNvPicPr/>
+                  </pic:nvPicPr>
+                  <pic:blipFill>
+                    <a:blip r:embed="rId15"/>
+                    <a:stretch>
+                      <a:fillRect/>
+                    </a:stretch>
+                  </pic:blipFill>
+                  <pic:spPr>
+                    <a:xfrm>
+                      <a:off x="0" y="0"/>
+                      <a:ext cx="1668925" cy="495343"/>
+                    </a:xfrm>
+                    <a:prstGeom prst="rect">
+                      <a:avLst/>
+                    </a:prstGeom>
+                  </pic:spPr>
+                </pic:pic>
+              </a:graphicData>
+            </a:graphic>
+          </wp:inline>
+        </w:drawing>
+      </w:r>
     </w:p>
     <w:sectPr>
       <w:pgSz w:w="11906" w:h="16838"/>

</xml_diff>